<commit_message>
committing changes to word doc
</commit_message>
<xml_diff>
--- a/MySQL-Week5_Coding-Assignment.docx
+++ b/MySQL-Week5_Coding-Assignment.docx
@@ -1027,6 +1027,7 @@
       <w:r>
         <w:rPr>
           <w:b/>
+          <w:noProof/>
           <w:szCs w:val="24"/>
         </w:rPr>
         <w:drawing>
@@ -1076,6 +1077,7 @@
       <w:r>
         <w:rPr>
           <w:b/>
+          <w:noProof/>
           <w:szCs w:val="24"/>
         </w:rPr>
         <w:lastRenderedPageBreak/>
@@ -1143,6 +1145,7 @@
       <w:r>
         <w:rPr>
           <w:b/>
+          <w:noProof/>
           <w:szCs w:val="24"/>
         </w:rPr>
         <w:drawing>
@@ -1234,6 +1237,7 @@
       <w:r>
         <w:rPr>
           <w:b/>
+          <w:noProof/>
           <w:szCs w:val="24"/>
         </w:rPr>
         <w:drawing>
@@ -1378,126 +1382,6 @@
         <w:t>MineralOptional</w:t>
       </w:r>
       <w:proofErr w:type="spellEnd"/>
-      <w:r>
-        <w:rPr>
-          <w:b/>
-          <w:szCs w:val="24"/>
-        </w:rPr>
-        <w:t>***</w:t>
-      </w:r>
-    </w:p>
-    <w:p>
-      <w:pPr>
-        <w:rPr>
-          <w:b/>
-          <w:szCs w:val="24"/>
-        </w:rPr>
-      </w:pPr>
-      <w:r>
-        <w:rPr>
-          <w:b/>
-          <w:szCs w:val="24"/>
-        </w:rPr>
-        <w:t xml:space="preserve">NOTE: This file is notably incomplete. </w:t>
-      </w:r>
-      <w:proofErr w:type="spellStart"/>
-      <w:r>
-        <w:rPr>
-          <w:b/>
-          <w:szCs w:val="24"/>
-        </w:rPr>
-        <w:t>Optionals</w:t>
-      </w:r>
-      <w:proofErr w:type="spellEnd"/>
-      <w:r>
-        <w:rPr>
-          <w:b/>
-          <w:szCs w:val="24"/>
-        </w:rPr>
-        <w:t xml:space="preserve"> were not covered in our class session this week, and the video provided for study/reference handles </w:t>
-      </w:r>
-      <w:proofErr w:type="spellStart"/>
-      <w:r>
-        <w:rPr>
-          <w:b/>
-          <w:szCs w:val="24"/>
-        </w:rPr>
-        <w:t>optionals</w:t>
-      </w:r>
-      <w:proofErr w:type="spellEnd"/>
-      <w:r>
-        <w:rPr>
-          <w:b/>
-          <w:szCs w:val="24"/>
-        </w:rPr>
-        <w:t xml:space="preserve"> much differently than what the assignment seems to be asking for. Additionally, it’s unclear exactly what the question (#3) wants us to code. </w:t>
-      </w:r>
-      <w:r>
-        <w:rPr>
-          <w:b/>
-          <w:szCs w:val="24"/>
-        </w:rPr>
-        <w:t>The question asks</w:t>
-      </w:r>
-      <w:r>
-        <w:rPr>
-          <w:b/>
-          <w:szCs w:val="24"/>
-        </w:rPr>
-        <w:t xml:space="preserve"> for two methods</w:t>
-      </w:r>
-      <w:r>
-        <w:rPr>
-          <w:b/>
-          <w:szCs w:val="24"/>
-        </w:rPr>
-        <w:t xml:space="preserve"> (3 and 3c)</w:t>
-      </w:r>
-      <w:r>
-        <w:rPr>
-          <w:b/>
-          <w:szCs w:val="24"/>
-        </w:rPr>
-        <w:t xml:space="preserve">, both of which accept Optional objects, throw </w:t>
-      </w:r>
-      <w:proofErr w:type="spellStart"/>
-      <w:r>
-        <w:rPr>
-          <w:b/>
-          <w:szCs w:val="24"/>
-        </w:rPr>
-        <w:t>NoSuchElementExceptions</w:t>
-      </w:r>
-      <w:proofErr w:type="spellEnd"/>
-      <w:r>
-        <w:rPr>
-          <w:b/>
-          <w:szCs w:val="24"/>
-        </w:rPr>
-        <w:t>, and return an unwrapped (?) object, but one is supposed to additionally call the other?</w:t>
-      </w:r>
-      <w:r>
-        <w:rPr>
-          <w:b/>
-          <w:szCs w:val="24"/>
-        </w:rPr>
-        <w:br/>
-      </w:r>
-    </w:p>
-    <w:p>
-      <w:pPr>
-        <w:rPr>
-          <w:b/>
-          <w:szCs w:val="24"/>
-        </w:rPr>
-      </w:pPr>
-      <w:r>
-        <w:rPr>
-          <w:b/>
-          <w:szCs w:val="24"/>
-        </w:rPr>
-        <w:t>I’m attempting to get further assistance on this question.</w:t>
-      </w:r>
     </w:p>
     <w:p>
       <w:pPr>
@@ -1512,10 +1396,10 @@
           <w:szCs w:val="24"/>
         </w:rPr>
         <w:drawing>
-          <wp:inline distT="0" distB="0" distL="0" distR="0" wp14:anchorId="7E59A609" wp14:editId="6ADADC1B">
-            <wp:extent cx="5943600" cy="5943600"/>
+          <wp:inline distT="0" distB="0" distL="0" distR="0" wp14:anchorId="69A6D174" wp14:editId="7F90DD46">
+            <wp:extent cx="5943600" cy="5392420"/>
             <wp:effectExtent l="0" t="0" r="0" b="0"/>
-            <wp:docPr id="5" name="Picture 5" descr="Text&#10;&#10;Description automatically generated"/>
+            <wp:docPr id="8" name="Picture 8" descr="Text&#10;&#10;Description automatically generated"/>
             <wp:cNvGraphicFramePr>
               <a:graphicFrameLocks xmlns:a="http://schemas.openxmlformats.org/drawingml/2006/main" noChangeAspect="1"/>
             </wp:cNvGraphicFramePr>
@@ -1523,7 +1407,7 @@
               <a:graphicData uri="http://schemas.openxmlformats.org/drawingml/2006/picture">
                 <pic:pic xmlns:pic="http://schemas.openxmlformats.org/drawingml/2006/picture">
                   <pic:nvPicPr>
-                    <pic:cNvPr id="5" name="Picture 5" descr="Text&#10;&#10;Description automatically generated"/>
+                    <pic:cNvPr id="8" name="Picture 8" descr="Text&#10;&#10;Description automatically generated"/>
                     <pic:cNvPicPr/>
                   </pic:nvPicPr>
                   <pic:blipFill>
@@ -1535,7 +1419,7 @@
                   <pic:spPr>
                     <a:xfrm>
                       <a:off x="0" y="0"/>
-                      <a:ext cx="5943600" cy="5943600"/>
+                      <a:ext cx="5943600" cy="5392420"/>
                     </a:xfrm>
                     <a:prstGeom prst="rect">
                       <a:avLst/>
@@ -1555,6 +1439,70 @@
           <w:szCs w:val="24"/>
         </w:rPr>
       </w:pPr>
+    </w:p>
+    <w:p>
+      <w:pPr>
+        <w:rPr>
+          <w:b/>
+          <w:szCs w:val="24"/>
+        </w:rPr>
+      </w:pPr>
+    </w:p>
+    <w:p>
+      <w:pPr>
+        <w:rPr>
+          <w:b/>
+          <w:szCs w:val="24"/>
+        </w:rPr>
+      </w:pPr>
+    </w:p>
+    <w:p>
+      <w:pPr>
+        <w:rPr>
+          <w:b/>
+          <w:szCs w:val="24"/>
+        </w:rPr>
+      </w:pPr>
+    </w:p>
+    <w:p>
+      <w:pPr>
+        <w:rPr>
+          <w:b/>
+          <w:szCs w:val="24"/>
+        </w:rPr>
+      </w:pPr>
+    </w:p>
+    <w:p>
+      <w:pPr>
+        <w:rPr>
+          <w:b/>
+          <w:szCs w:val="24"/>
+        </w:rPr>
+      </w:pPr>
+    </w:p>
+    <w:p>
+      <w:pPr>
+        <w:rPr>
+          <w:b/>
+          <w:szCs w:val="24"/>
+        </w:rPr>
+      </w:pPr>
+    </w:p>
+    <w:p>
+      <w:pPr>
+        <w:rPr>
+          <w:b/>
+          <w:szCs w:val="24"/>
+        </w:rPr>
+      </w:pPr>
+    </w:p>
+    <w:p>
+      <w:pPr>
+        <w:rPr>
+          <w:b/>
+          <w:szCs w:val="24"/>
+        </w:rPr>
+      </w:pPr>
       <w:r>
         <w:rPr>
           <w:b/>
@@ -1574,6 +1522,7 @@
       <w:r>
         <w:rPr>
           <w:b/>
+          <w:noProof/>
           <w:szCs w:val="24"/>
         </w:rPr>
         <w:drawing>
@@ -1623,6 +1572,7 @@
       <w:r>
         <w:rPr>
           <w:b/>
+          <w:noProof/>
           <w:szCs w:val="24"/>
         </w:rPr>
         <w:lastRenderedPageBreak/>
@@ -1675,6 +1625,72 @@
           <w:b/>
           <w:szCs w:val="24"/>
         </w:rPr>
+        <w:lastRenderedPageBreak/>
+        <w:drawing>
+          <wp:inline distT="0" distB="0" distL="0" distR="0" wp14:anchorId="6F8DEF7D" wp14:editId="38716E32">
+            <wp:extent cx="5943600" cy="4376420"/>
+            <wp:effectExtent l="0" t="0" r="0" b="5080"/>
+            <wp:docPr id="9" name="Picture 9" descr="Text&#10;&#10;Description automatically generated"/>
+            <wp:cNvGraphicFramePr>
+              <a:graphicFrameLocks xmlns:a="http://schemas.openxmlformats.org/drawingml/2006/main" noChangeAspect="1"/>
+            </wp:cNvGraphicFramePr>
+            <a:graphic xmlns:a="http://schemas.openxmlformats.org/drawingml/2006/main">
+              <a:graphicData uri="http://schemas.openxmlformats.org/drawingml/2006/picture">
+                <pic:pic xmlns:pic="http://schemas.openxmlformats.org/drawingml/2006/picture">
+                  <pic:nvPicPr>
+                    <pic:cNvPr id="9" name="Picture 9" descr="Text&#10;&#10;Description automatically generated"/>
+                    <pic:cNvPicPr/>
+                  </pic:nvPicPr>
+                  <pic:blipFill>
+                    <a:blip r:embed="rId14"/>
+                    <a:stretch>
+                      <a:fillRect/>
+                    </a:stretch>
+                  </pic:blipFill>
+                  <pic:spPr>
+                    <a:xfrm>
+                      <a:off x="0" y="0"/>
+                      <a:ext cx="5943600" cy="4376420"/>
+                    </a:xfrm>
+                    <a:prstGeom prst="rect">
+                      <a:avLst/>
+                    </a:prstGeom>
+                  </pic:spPr>
+                </pic:pic>
+              </a:graphicData>
+            </a:graphic>
+          </wp:inline>
+        </w:drawing>
+      </w:r>
+    </w:p>
+    <w:p>
+      <w:pPr>
+        <w:rPr>
+          <w:b/>
+          <w:szCs w:val="24"/>
+        </w:rPr>
+      </w:pPr>
+    </w:p>
+    <w:p>
+      <w:pPr>
+        <w:rPr>
+          <w:b/>
+          <w:szCs w:val="24"/>
+        </w:rPr>
+      </w:pPr>
+    </w:p>
+    <w:p>
+      <w:pPr>
+        <w:rPr>
+          <w:b/>
+          <w:szCs w:val="24"/>
+        </w:rPr>
+      </w:pPr>
+      <w:r>
+        <w:rPr>
+          <w:b/>
+          <w:szCs w:val="24"/>
+        </w:rPr>
         <w:t>URL to GitHub Repository:</w:t>
       </w:r>
     </w:p>
@@ -1685,7 +1701,7 @@
           <w:szCs w:val="24"/>
         </w:rPr>
       </w:pPr>
-      <w:hyperlink r:id="rId14" w:history="1">
+      <w:hyperlink r:id="rId15" w:history="1">
         <w:r>
           <w:rPr>
             <w:rStyle w:val="Hyperlink"/>
@@ -1705,12 +1721,12 @@
       </w:pPr>
     </w:p>
     <w:sectPr>
-      <w:headerReference w:type="even" r:id="rId15"/>
-      <w:headerReference w:type="default" r:id="rId16"/>
-      <w:footerReference w:type="even" r:id="rId17"/>
-      <w:footerReference w:type="default" r:id="rId18"/>
-      <w:headerReference w:type="first" r:id="rId19"/>
-      <w:footerReference w:type="first" r:id="rId20"/>
+      <w:headerReference w:type="even" r:id="rId16"/>
+      <w:headerReference w:type="default" r:id="rId17"/>
+      <w:footerReference w:type="even" r:id="rId18"/>
+      <w:footerReference w:type="default" r:id="rId19"/>
+      <w:headerReference w:type="first" r:id="rId20"/>
+      <w:footerReference w:type="first" r:id="rId21"/>
       <w:pgSz w:w="12240" w:h="15840"/>
       <w:pgMar w:top="1440" w:right="1440" w:bottom="1440" w:left="1440" w:header="720" w:footer="720" w:gutter="0"/>
       <w:cols w:space="720"/>

</xml_diff>